<commit_message>
Update to full worked version 2
Обновление до версии 2
Добавлен многопользовательских режим с блокировкой доступа.
Добавлен режим рандомного включения цифровых выходных
Добавлены заголовки для php файлов
Добавлена проверка сессии между сервером и ардуино
Добавлена проверка загруженности ОЗУ ардуино
Оптимизировано использование памяти на Ардуино
</commit_message>
<xml_diff>
--- a/php scripts/readme.docx
+++ b/php scripts/readme.docx
@@ -308,16 +308,20 @@
     </w:p>
     <w:p/>
     <w:p>
-      <w:pPr>
-        <w:rPr>
-          <w:lang w:val="en-US"/>
-        </w:rPr>
-      </w:pPr>
-      <w:r>
-        <w:rPr>
-          <w:lang w:val="en-US"/>
-        </w:rPr>
-        <w:t>actChannel.php</w:t>
+      <w:r>
+        <w:rPr>
+          <w:lang w:val="en-US"/>
+        </w:rPr>
+        <w:t>actChannel</w:t>
+      </w:r>
+      <w:r>
+        <w:t>.</w:t>
+      </w:r>
+      <w:r>
+        <w:rPr>
+          <w:lang w:val="en-US"/>
+        </w:rPr>
+        <w:t>php</w:t>
       </w:r>
     </w:p>
     <w:p>
@@ -1641,6 +1645,98 @@
       </w:r>
     </w:p>
     <w:p>
+      <w:r>
+        <w:rPr>
+          <w:lang w:val="en-US"/>
+        </w:rPr>
+        <w:t>number</w:t>
+      </w:r>
+      <w:r>
+        <w:t xml:space="preserve"> </w:t>
+      </w:r>
+      <w:r>
+        <w:t>–</w:t>
+      </w:r>
+      <w:r>
+        <w:t xml:space="preserve"> </w:t>
+      </w:r>
+      <w:r>
+        <w:t>общедомовой</w:t>
+      </w:r>
+      <w:r>
+        <w:t xml:space="preserve"> </w:t>
+      </w:r>
+      <w:r>
+        <w:t>номер</w:t>
+      </w:r>
+      <w:r>
+        <w:t xml:space="preserve"> </w:t>
+      </w:r>
+      <w:r>
+        <w:t>квартиры</w:t>
+      </w:r>
+      <w:r>
+        <w:t xml:space="preserve"> </w:t>
+      </w:r>
+      <w:r>
+        <w:t>(</w:t>
+      </w:r>
+      <w:r>
+        <w:rPr>
+          <w:lang w:val="en-US"/>
+        </w:rPr>
+        <w:t>formate</w:t>
+      </w:r>
+      <w:r>
+        <w:t xml:space="preserve"> </w:t>
+      </w:r>
+      <w:r>
+        <w:rPr>
+          <w:lang w:val="en-US"/>
+        </w:rPr>
+        <w:t>as</w:t>
+      </w:r>
+      <w:r>
+        <w:t xml:space="preserve"> </w:t>
+      </w:r>
+      <w:r>
+        <w:rPr>
+          <w:lang w:val="en-US"/>
+        </w:rPr>
+        <w:t>in</w:t>
+      </w:r>
+      <w:r>
+        <w:t xml:space="preserve"> </w:t>
+      </w:r>
+      <w:r>
+        <w:rPr>
+          <w:lang w:val="en-US"/>
+        </w:rPr>
+        <w:t>project</w:t>
+      </w:r>
+      <w:r>
+        <w:t xml:space="preserve"> (</w:t>
+      </w:r>
+      <w:r>
+        <w:rPr>
+          <w:lang w:val="en-US"/>
+        </w:rPr>
+        <w:t>e</w:t>
+      </w:r>
+      <w:r>
+        <w:t>.</w:t>
+      </w:r>
+      <w:r>
+        <w:rPr>
+          <w:lang w:val="en-US"/>
+        </w:rPr>
+        <w:t>g</w:t>
+      </w:r>
+      <w:r>
+        <w:t>. 1, 2))</w:t>
+      </w:r>
+    </w:p>
+    <w:p>
       <w:pPr>
         <w:rPr>
           <w:lang w:val="en-US"/>
@@ -1650,142 +1746,6 @@
         <w:rPr>
           <w:lang w:val="en-US"/>
         </w:rPr>
-        <w:t>number</w:t>
-      </w:r>
-      <w:r>
-        <w:rPr>
-          <w:lang w:val="en-US"/>
-        </w:rPr>
-        <w:t xml:space="preserve"> </w:t>
-      </w:r>
-      <w:r>
-        <w:rPr>
-          <w:lang w:val="en-US"/>
-        </w:rPr>
-        <w:t>–</w:t>
-      </w:r>
-      <w:r>
-        <w:rPr>
-          <w:lang w:val="en-US"/>
-        </w:rPr>
-        <w:t xml:space="preserve"> </w:t>
-      </w:r>
-      <w:r>
-        <w:t>общедомовой</w:t>
-      </w:r>
-      <w:r>
-        <w:rPr>
-          <w:lang w:val="en-US"/>
-        </w:rPr>
-        <w:t xml:space="preserve"> </w:t>
-      </w:r>
-      <w:r>
-        <w:t>номер</w:t>
-      </w:r>
-      <w:r>
-        <w:rPr>
-          <w:lang w:val="en-US"/>
-        </w:rPr>
-        <w:t xml:space="preserve"> </w:t>
-      </w:r>
-      <w:r>
-        <w:t>квартиры</w:t>
-      </w:r>
-      <w:r>
-        <w:rPr>
-          <w:lang w:val="en-US"/>
-        </w:rPr>
-        <w:t xml:space="preserve"> </w:t>
-      </w:r>
-      <w:r>
-        <w:rPr>
-          <w:lang w:val="en-US"/>
-        </w:rPr>
-        <w:t>(</w:t>
-      </w:r>
-      <w:r>
-        <w:rPr>
-          <w:lang w:val="en-US"/>
-        </w:rPr>
-        <w:t>formate</w:t>
-      </w:r>
-      <w:r>
-        <w:rPr>
-          <w:lang w:val="en-US"/>
-        </w:rPr>
-        <w:t xml:space="preserve"> </w:t>
-      </w:r>
-      <w:r>
-        <w:rPr>
-          <w:lang w:val="en-US"/>
-        </w:rPr>
-        <w:t>as</w:t>
-      </w:r>
-      <w:r>
-        <w:rPr>
-          <w:lang w:val="en-US"/>
-        </w:rPr>
-        <w:t xml:space="preserve"> </w:t>
-      </w:r>
-      <w:r>
-        <w:rPr>
-          <w:lang w:val="en-US"/>
-        </w:rPr>
-        <w:t>in</w:t>
-      </w:r>
-      <w:r>
-        <w:rPr>
-          <w:lang w:val="en-US"/>
-        </w:rPr>
-        <w:t xml:space="preserve"> </w:t>
-      </w:r>
-      <w:r>
-        <w:rPr>
-          <w:lang w:val="en-US"/>
-        </w:rPr>
-        <w:t>project</w:t>
-      </w:r>
-      <w:r>
-        <w:rPr>
-          <w:lang w:val="en-US"/>
-        </w:rPr>
-        <w:t xml:space="preserve"> (</w:t>
-      </w:r>
-      <w:r>
-        <w:rPr>
-          <w:lang w:val="en-US"/>
-        </w:rPr>
-        <w:t>e</w:t>
-      </w:r>
-      <w:r>
-        <w:rPr>
-          <w:lang w:val="en-US"/>
-        </w:rPr>
-        <w:t>.</w:t>
-      </w:r>
-      <w:r>
-        <w:rPr>
-          <w:lang w:val="en-US"/>
-        </w:rPr>
-        <w:t>g</w:t>
-      </w:r>
-      <w:r>
-        <w:rPr>
-          <w:lang w:val="en-US"/>
-        </w:rPr>
-        <w:t>. 1, 2))</w:t>
-      </w:r>
-    </w:p>
-    <w:p>
-      <w:pPr>
-        <w:rPr>
-          <w:lang w:val="en-US"/>
-        </w:rPr>
-      </w:pPr>
-      <w:r>
-        <w:rPr>
-          <w:lang w:val="en-US"/>
-        </w:rPr>
         <w:t>bObjName -</w:t>
       </w:r>
       <w:r>
@@ -1817,15 +1777,7 @@
       </w:r>
     </w:p>
     <w:p>
-      <w:pPr>
-        <w:rPr>
-          <w:lang w:val="en-US"/>
-        </w:rPr>
-      </w:pPr>
-      <w:r>
-        <w:rPr>
-          <w:lang w:val="en-US"/>
-        </w:rPr>
+      <w:r>
         <w:t>Выходные данные</w:t>
       </w:r>
     </w:p>
@@ -2419,17 +2371,21 @@
       </w:pPr>
     </w:p>
     <w:p>
-      <w:pPr>
-        <w:rPr>
-          <w:lang w:val="en-US"/>
-        </w:rPr>
-      </w:pPr>
       <w:r>
         <w:rPr>
           <w:lang w:val="en-US"/>
         </w:rPr>
         <w:lastRenderedPageBreak/>
-        <w:t>getFlatName.php</w:t>
+        <w:t>getFlatInfo</w:t>
+      </w:r>
+      <w:r>
+        <w:t>.</w:t>
+      </w:r>
+      <w:r>
+        <w:rPr>
+          <w:lang w:val="en-US"/>
+        </w:rPr>
+        <w:t>php</w:t>
       </w:r>
     </w:p>
     <w:p>
@@ -2438,18 +2394,10 @@
       </w:r>
     </w:p>
     <w:p>
-      <w:pPr>
-        <w:rPr>
-          <w:lang w:val="en-US"/>
-        </w:rPr>
-      </w:pPr>
       <w:r>
         <w:t>Входные</w:t>
       </w:r>
       <w:r>
-        <w:rPr>
-          <w:lang w:val="en-US"/>
-        </w:rPr>
         <w:t xml:space="preserve"> </w:t>
       </w:r>
       <w:r>
@@ -2459,9 +2407,6 @@
         <w:t>POST</w:t>
       </w:r>
       <w:r>
-        <w:rPr>
-          <w:lang w:val="en-US"/>
-        </w:rPr>
         <w:t xml:space="preserve"> </w:t>
       </w:r>
       <w:r>
@@ -2476,57 +2421,30 @@
         <w:t>numOnfFloor</w:t>
       </w:r>
       <w:r>
-        <w:rPr>
-          <w:lang w:val="en-US"/>
-        </w:rPr>
-        <w:t xml:space="preserve"> </w:t>
-      </w:r>
-      <w:r>
-        <w:rPr>
-          <w:lang w:val="en-US"/>
-        </w:rPr>
-        <w:t>–</w:t>
-      </w:r>
-      <w:r>
-        <w:rPr>
-          <w:lang w:val="en-US"/>
-        </w:rPr>
-        <w:t xml:space="preserve"> </w:t>
+        <w:t xml:space="preserve"> – </w:t>
       </w:r>
       <w:r>
         <w:t>номер</w:t>
       </w:r>
       <w:r>
-        <w:rPr>
-          <w:lang w:val="en-US"/>
-        </w:rPr>
         <w:t xml:space="preserve"> </w:t>
       </w:r>
       <w:r>
         <w:t>квартиры</w:t>
       </w:r>
       <w:r>
-        <w:rPr>
-          <w:lang w:val="en-US"/>
-        </w:rPr>
         <w:t xml:space="preserve"> </w:t>
       </w:r>
       <w:r>
         <w:t>на</w:t>
       </w:r>
       <w:r>
-        <w:rPr>
-          <w:lang w:val="en-US"/>
-        </w:rPr>
         <w:t xml:space="preserve"> </w:t>
       </w:r>
       <w:r>
         <w:t>этаже</w:t>
       </w:r>
       <w:r>
-        <w:rPr>
-          <w:lang w:val="en-US"/>
-        </w:rPr>
         <w:t xml:space="preserve">, </w:t>
       </w:r>
       <w:r>
@@ -2536,39 +2454,18 @@
         <w:t>floor</w:t>
       </w:r>
       <w:r>
-        <w:rPr>
-          <w:lang w:val="en-US"/>
-        </w:rPr>
-        <w:t xml:space="preserve"> </w:t>
-      </w:r>
-      <w:r>
-        <w:rPr>
-          <w:lang w:val="en-US"/>
-        </w:rPr>
-        <w:t>–</w:t>
-      </w:r>
-      <w:r>
-        <w:rPr>
-          <w:lang w:val="en-US"/>
-        </w:rPr>
-        <w:t xml:space="preserve"> </w:t>
+        <w:t xml:space="preserve"> – </w:t>
       </w:r>
       <w:r>
         <w:t>номер</w:t>
       </w:r>
       <w:r>
-        <w:rPr>
-          <w:lang w:val="en-US"/>
-        </w:rPr>
         <w:t xml:space="preserve"> </w:t>
       </w:r>
       <w:r>
         <w:t>этажа</w:t>
       </w:r>
       <w:r>
-        <w:rPr>
-          <w:lang w:val="en-US"/>
-        </w:rPr>
         <w:t xml:space="preserve">, </w:t>
       </w:r>
       <w:r>
@@ -2578,27 +2475,18 @@
         <w:t>section</w:t>
       </w:r>
       <w:r>
-        <w:rPr>
-          <w:lang w:val="en-US"/>
-        </w:rPr>
         <w:t xml:space="preserve"> – </w:t>
       </w:r>
       <w:r>
         <w:t>номер</w:t>
       </w:r>
       <w:r>
-        <w:rPr>
-          <w:lang w:val="en-US"/>
-        </w:rPr>
         <w:t xml:space="preserve"> </w:t>
       </w:r>
       <w:r>
         <w:t>секции</w:t>
       </w:r>
       <w:r>
-        <w:rPr>
-          <w:lang w:val="en-US"/>
-        </w:rPr>
         <w:t xml:space="preserve">, </w:t>
       </w:r>
       <w:r>
@@ -2608,10 +2496,16 @@
         <w:t>bObjName</w:t>
       </w:r>
       <w:r>
-        <w:rPr>
-          <w:lang w:val="en-US"/>
-        </w:rPr>
-        <w:t xml:space="preserve"> – objName </w:t>
+        <w:t xml:space="preserve"> – </w:t>
+      </w:r>
+      <w:r>
+        <w:rPr>
+          <w:lang w:val="en-US"/>
+        </w:rPr>
+        <w:t>objName</w:t>
+      </w:r>
+      <w:r>
+        <w:t xml:space="preserve"> </w:t>
       </w:r>
       <w:r>
         <w:t>корпуса</w:t>
@@ -2851,10 +2745,117 @@
         <w:t>"</w:t>
       </w:r>
       <w:r>
+        <w:t>:(Имя корпуса)</w:t>
+      </w:r>
+      <w:r>
+        <w:t xml:space="preserve"> </w:t>
+      </w:r>
+      <w:r>
+        <w:t>}</w:t>
+      </w:r>
+    </w:p>
+    <w:p/>
+    <w:p/>
+    <w:p>
+      <w:r>
+        <w:rPr>
+          <w:lang w:val="en-US"/>
+        </w:rPr>
+        <w:t>tranferFilenameToType</w:t>
+      </w:r>
+      <w:r>
+        <w:t>.</w:t>
+      </w:r>
+      <w:r>
+        <w:rPr>
+          <w:lang w:val="en-US"/>
+        </w:rPr>
+        <w:t>php</w:t>
+      </w:r>
+    </w:p>
+    <w:p>
+      <w:r>
+        <w:t>преобразует имя файла типа квартиры в тип квартиры из БД(</w:t>
+      </w:r>
+      <w:r>
+        <w:rPr>
+          <w:lang w:val="en-US"/>
+        </w:rPr>
+        <w:t>CRM</w:t>
+      </w:r>
+      <w:r>
+        <w:t>)</w:t>
+      </w:r>
+    </w:p>
+    <w:p>
+      <w:r>
+        <w:t>Входные</w:t>
+      </w:r>
+      <w:r>
+        <w:t xml:space="preserve"> </w:t>
+      </w:r>
+      <w:r>
+        <w:rPr>
+          <w:lang w:val="en-US"/>
+        </w:rPr>
+        <w:t>POST</w:t>
+      </w:r>
+      <w:r>
+        <w:t xml:space="preserve"> </w:t>
+      </w:r>
+      <w:r>
+        <w:t>данные</w:t>
+      </w:r>
+    </w:p>
+    <w:p>
+      <w:r>
+        <w:rPr>
+          <w:lang w:val="en-US"/>
+        </w:rPr>
+        <w:t>filename</w:t>
+      </w:r>
+      <w:r>
+        <w:t xml:space="preserve"> </w:t>
+      </w:r>
+      <w:r>
+        <w:t>– имя файла типового плана апартамента</w:t>
+      </w:r>
+    </w:p>
+    <w:p>
+      <w:r>
+        <w:t>Выходные данные</w:t>
+      </w:r>
+    </w:p>
+    <w:p>
+      <w:r>
+        <w:rPr>
+          <w:lang w:val="en-US"/>
+        </w:rPr>
+        <w:t>json</w:t>
+      </w:r>
+      <w:r>
+        <w:t xml:space="preserve"> </w:t>
+      </w:r>
+      <w:r>
+        <w:t xml:space="preserve">{ </w:t>
+      </w:r>
+      <w:r>
+        <w:t>"</w:t>
+      </w:r>
+      <w:r>
+        <w:rPr>
+          <w:lang w:val="en-US"/>
+        </w:rPr>
+        <w:t>type</w:t>
+      </w:r>
+      <w:r>
+        <w:t>"</w:t>
+      </w:r>
+      <w:r>
         <w:t>:(</w:t>
       </w:r>
       <w:r>
-        <w:t>Имя корпуса</w:t>
+        <w:t>тип квартиры</w:t>
       </w:r>
       <w:bookmarkStart w:id="0" w:name="_GoBack"/>
       <w:bookmarkEnd w:id="0"/>
@@ -2868,6 +2869,7 @@
         <w:t>}</w:t>
       </w:r>
     </w:p>
+    <w:p/>
     <w:sectPr>
       <w:pgSz w:w="11906" w:h="16838"/>
       <w:pgMar w:top="1134" w:right="850" w:bottom="1134" w:left="1701" w:header="708" w:footer="708" w:gutter="0"/>
@@ -3568,7 +3570,7 @@
 </file>
 
 <file path=customXml/itemProps1.xml><?xml version="1.0" encoding="utf-8"?>
-<ds:datastoreItem xmlns:ds="http://schemas.openxmlformats.org/officeDocument/2006/customXml" ds:itemID="{983E7F15-A9B3-48A1-A44C-8C89BA7C8A3D}">
+<ds:datastoreItem xmlns:ds="http://schemas.openxmlformats.org/officeDocument/2006/customXml" ds:itemID="{A92FE95E-F897-4E2D-BBA1-2DEB6FA10AE2}">
   <ds:schemaRefs>
     <ds:schemaRef ds:uri="http://schemas.openxmlformats.org/officeDocument/2006/bibliography"/>
   </ds:schemaRefs>

</xml_diff>